<commit_message>
add: basic singly linked list
- create singly linked list class
- implement singly linked list node
</commit_message>
<xml_diff>
--- a/summary.docx
+++ b/summary.docx
@@ -742,11 +742,6 @@
       </w:r>
     </w:p>
     <w:p>
-      <w:pPr>
-        <w:rPr>
-          <w:rFonts w:hint="eastAsia"/>
-        </w:rPr>
-      </w:pPr>
       <w:r>
         <w:rPr>
           <w:rFonts w:hint="eastAsia"/>
@@ -767,44 +762,81 @@
           <w:rFonts w:hint="eastAsia"/>
         </w:rPr>
         <w:t>이고</w:t>
+      </w:r>
+      <w:r>
+        <w:rPr>
+          <w:rFonts w:hint="eastAsia"/>
+        </w:rPr>
+        <w:t>,</w:t>
+      </w:r>
+      <w:r>
+        <w:t xml:space="preserve"> </w:t>
+      </w:r>
+      <w:r>
+        <w:rPr>
+          <w:rFonts w:hint="eastAsia"/>
+        </w:rPr>
+        <w:t>각 노드가 이전 노드 다음 노두를 모두 가리키는 양방향 노드로 되어 있는 것</w:t>
+      </w:r>
+      <w:r>
+        <w:rPr>
+          <w:rFonts w:hint="eastAsia"/>
+        </w:rPr>
+        <w:t>은</w:t>
+      </w:r>
+      <w:r>
+        <w:rPr>
+          <w:rFonts w:hint="eastAsia"/>
+        </w:rPr>
+        <w:t xml:space="preserve"> 이중 연결리스트</w:t>
+      </w:r>
+      <w:r>
+        <w:rPr>
+          <w:rFonts w:hint="eastAsia"/>
+        </w:rPr>
+        <w:t>.</w:t>
+      </w:r>
+    </w:p>
+    <w:p/>
+    <w:p>
+      <w:r>
+        <w:rPr>
+          <w:rFonts w:hint="eastAsia"/>
+        </w:rPr>
+        <w:t>단일 연결 리스트</w:t>
+      </w:r>
+    </w:p>
+    <w:p>
+      <w:pPr>
+        <w:rPr>
+          <w:rFonts w:hint="eastAsia"/>
+        </w:rPr>
+      </w:pPr>
+      <w:r>
+        <w:rPr>
+          <w:rFonts w:hint="eastAsia"/>
+        </w:rPr>
+        <w:lastRenderedPageBreak/>
+        <w:t>단방향으로 노드들을 연결.</w:t>
+      </w:r>
+      <w:r>
+        <w:t xml:space="preserve"> </w:t>
+      </w:r>
+      <w:r>
+        <w:rPr>
+          <w:rFonts w:hint="eastAsia"/>
+        </w:rPr>
+        <w:t>노드의 데이터피륻와 다음 노드를 가리키는 포인터로 구성.</w:t>
+      </w:r>
+      <w:r>
+        <w:rPr>
+          <w:rFonts w:hint="eastAsia"/>
+        </w:rPr>
+        <w:t xml:space="preserve"> 첫 노드를 가리키는 헤드 필드를 사용하여 전체 리스트를 순차적으로 엑세스.</w:t>
       </w:r>
       <w:bookmarkStart w:id="0" w:name="_GoBack"/>
       <w:bookmarkEnd w:id="0"/>
-      <w:r>
-        <w:rPr>
-          <w:rFonts w:hint="eastAsia"/>
-        </w:rPr>
-        <w:t>,</w:t>
-      </w:r>
-      <w:r>
-        <w:t xml:space="preserve"> </w:t>
-      </w:r>
-      <w:r>
-        <w:rPr>
-          <w:rFonts w:hint="eastAsia"/>
-        </w:rPr>
-        <w:t>각 노드가 이전 노드 다음 노두를 모두 가리키는 양방향 노드로 되어 있는 것</w:t>
-      </w:r>
-      <w:r>
-        <w:rPr>
-          <w:rFonts w:hint="eastAsia"/>
-        </w:rPr>
-        <w:t>은</w:t>
-      </w:r>
-      <w:r>
-        <w:rPr>
-          <w:rFonts w:hint="eastAsia"/>
-        </w:rPr>
-        <w:t xml:space="preserve"> 이중 연결리스트</w:t>
-      </w:r>
-      <w:r>
-        <w:rPr>
-          <w:rFonts w:hint="eastAsia"/>
-        </w:rPr>
-        <w:t>.</w:t>
-      </w:r>
-    </w:p>
-    <w:p/>
+    </w:p>
     <w:sectPr>
       <w:pgSz w:w="11906" w:h="16838"/>
       <w:pgMar w:top="1701" w:right="1440" w:bottom="1440" w:left="1440" w:header="851" w:footer="992" w:gutter="0"/>

</xml_diff>